<commit_message>
working on module 7
</commit_message>
<xml_diff>
--- a/Module07/Module Exercise 7.5.docx
+++ b/Module07/Module Exercise 7.5.docx
@@ -7,10 +7,7 @@
         <w:pStyle w:val="Heading1"/>
       </w:pPr>
       <w:r>
-        <w:t xml:space="preserve">Module Exercise 7.5: </w:t>
-      </w:r>
-      <w:r>
-        <w:t>CS 5012: RA Banking</w:t>
+        <w:t>Module Exercise 7.5: CS 5012: RA Banking</w:t>
       </w:r>
     </w:p>
     <w:p>
@@ -382,19 +379,31 @@
             </m:r>
           </m:e>
           <m:sub>
-            <m:r>
-              <w:rPr>
-                <w:rFonts w:ascii="Cambria Math" w:hAnsi="Cambria Math"/>
-              </w:rPr>
-              <m:t>(amount&gt;1200)</m:t>
-            </m:r>
+            <m:d>
+              <m:dPr>
+                <m:ctrlPr>
+                  <w:rPr>
+                    <w:rFonts w:ascii="Cambria Math" w:hAnsi="Cambria Math"/>
+                    <w:i/>
+                  </w:rPr>
+                </m:ctrlPr>
+              </m:dPr>
+              <m:e>
+                <m:r>
+                  <w:rPr>
+                    <w:rFonts w:ascii="Cambria Math" w:hAnsi="Cambria Math"/>
+                  </w:rPr>
+                  <m:t>amount&gt;1200</m:t>
+                </m:r>
+              </m:e>
+            </m:d>
           </m:sub>
         </m:sSub>
         <m:r>
           <w:rPr>
             <w:rFonts w:ascii="Cambria Math" w:hAnsi="Cambria Math"/>
           </w:rPr>
-          <m:t>Loan</m:t>
+          <m:t>(loan)</m:t>
         </m:r>
       </m:oMath>
     </w:p>
@@ -537,11 +546,9 @@
               <w:pStyle w:val="ListParagraph"/>
               <w:ind w:left="0"/>
             </w:pPr>
-            <w:proofErr w:type="spellStart"/>
             <w:r>
               <w:t>Perryridge</w:t>
             </w:r>
-            <w:proofErr w:type="spellEnd"/>
           </w:p>
         </w:tc>
         <w:tc>
@@ -583,11 +590,9 @@
               <w:pStyle w:val="ListParagraph"/>
               <w:ind w:left="0"/>
             </w:pPr>
-            <w:proofErr w:type="spellStart"/>
             <w:r>
               <w:t>Perryridge</w:t>
             </w:r>
-            <w:proofErr w:type="spellEnd"/>
           </w:p>
         </w:tc>
         <w:tc>
@@ -760,7 +765,7 @@
             <w:rFonts w:ascii="Cambria Math" w:hAnsi="Cambria Math" w:cs="Calibri"/>
             <w:lang w:val=""/>
           </w:rPr>
-          <m:t>Loan</m:t>
+          <m:t>(loan</m:t>
         </m:r>
         <m:r>
           <m:rPr>
@@ -770,7 +775,7 @@
             <w:rFonts w:ascii="Cambria Math" w:hAnsi="Cambria Math" w:cs="Calibri"/>
             <w:lang w:val=""/>
           </w:rPr>
-          <m:t>)</m:t>
+          <m:t>))</m:t>
         </m:r>
       </m:oMath>
     </w:p>
@@ -947,55 +952,7 @@
           <w:rPr>
             <w:rFonts w:ascii="Cambria Math" w:hAnsi="Cambria Math"/>
           </w:rPr>
-          <m:t>(</m:t>
-        </m:r>
-        <m:r>
-          <w:rPr>
-            <w:rFonts w:ascii="Cambria Math" w:hAnsi="Cambria Math"/>
-          </w:rPr>
-          <m:t>(</m:t>
-        </m:r>
-        <m:r>
-          <w:rPr>
-            <w:rFonts w:ascii="Cambria Math" w:hAnsi="Cambria Math"/>
-          </w:rPr>
-          <m:t>Customer⋈Depositor</m:t>
-        </m:r>
-        <m:r>
-          <w:rPr>
-            <w:rFonts w:ascii="Cambria Math" w:hAnsi="Cambria Math"/>
-          </w:rPr>
-          <m:t>)</m:t>
-        </m:r>
-        <m:r>
-          <w:rPr>
-            <w:rFonts w:ascii="Cambria Math" w:hAnsi="Cambria Math"/>
-          </w:rPr>
-          <m:t>=⋈=</m:t>
-        </m:r>
-        <m:r>
-          <w:rPr>
-            <w:rFonts w:ascii="Cambria Math" w:hAnsi="Cambria Math"/>
-          </w:rPr>
-          <m:t>(</m:t>
-        </m:r>
-        <m:r>
-          <w:rPr>
-            <w:rFonts w:ascii="Cambria Math" w:hAnsi="Cambria Math"/>
-          </w:rPr>
-          <m:t>Customer⋈Borrower</m:t>
-        </m:r>
-        <m:r>
-          <w:rPr>
-            <w:rFonts w:ascii="Cambria Math" w:hAnsi="Cambria Math"/>
-          </w:rPr>
-          <m:t>)</m:t>
-        </m:r>
-        <m:r>
-          <w:rPr>
-            <w:rFonts w:ascii="Cambria Math" w:hAnsi="Cambria Math"/>
-          </w:rPr>
-          <m:t>)</m:t>
+          <m:t>((customer⋈depositor)=⋈=(customer⋈borrower))</m:t>
         </m:r>
       </m:oMath>
     </w:p>
@@ -1343,19 +1300,7 @@
           <w:rPr>
             <w:rFonts w:ascii="Cambria Math" w:hAnsi="Cambria Math"/>
           </w:rPr>
-          <m:t>(Depositor⋈</m:t>
-        </m:r>
-        <m:r>
-          <w:rPr>
-            <w:rFonts w:ascii="Cambria Math" w:hAnsi="Cambria Math"/>
-          </w:rPr>
-          <m:t>B</m:t>
-        </m:r>
-        <m:r>
-          <w:rPr>
-            <w:rFonts w:ascii="Cambria Math" w:hAnsi="Cambria Math"/>
-          </w:rPr>
-          <m:t>orrower)</m:t>
+          <m:t>(depositor⋈borrower)</m:t>
         </m:r>
       </m:oMath>
     </w:p>
@@ -1484,15 +1429,7 @@
         </w:numPr>
       </w:pPr>
       <w:r>
-        <w:t xml:space="preserve">Find the names of all customers who have a loan at the </w:t>
-      </w:r>
-      <w:proofErr w:type="spellStart"/>
-      <w:r>
-        <w:t>Perryridge</w:t>
-      </w:r>
-      <w:proofErr w:type="spellEnd"/>
-      <w:r>
-        <w:t xml:space="preserve"> branch.</w:t>
+        <w:t>Find the names of all customers who have a loan at the Perryridge branch.</w:t>
       </w:r>
     </w:p>
     <w:p>
@@ -1546,19 +1483,7 @@
           <w:rPr>
             <w:rFonts w:ascii="Cambria Math" w:hAnsi="Cambria Math"/>
           </w:rPr>
-          <m:t>(</m:t>
-        </m:r>
-        <m:r>
-          <w:rPr>
-            <w:rFonts w:ascii="Cambria Math" w:hAnsi="Cambria Math"/>
-          </w:rPr>
-          <m:t>Borrower</m:t>
-        </m:r>
-        <m:r>
-          <w:rPr>
-            <w:rFonts w:ascii="Cambria Math" w:hAnsi="Cambria Math"/>
-          </w:rPr>
-          <m:t>⋈</m:t>
+          <m:t>(borrower⋈</m:t>
         </m:r>
         <m:sSub>
           <m:sSubPr>
@@ -1578,25 +1503,55 @@
             </m:r>
           </m:e>
           <m:sub>
-            <m:r>
-              <w:rPr>
-                <w:rFonts w:ascii="Cambria Math" w:hAnsi="Cambria Math"/>
-              </w:rPr>
-              <m:t>(branch-name="Perryridge")</m:t>
-            </m:r>
+            <m:d>
+              <m:dPr>
+                <m:ctrlPr>
+                  <w:rPr>
+                    <w:rFonts w:ascii="Cambria Math" w:hAnsi="Cambria Math"/>
+                    <w:i/>
+                  </w:rPr>
+                </m:ctrlPr>
+              </m:dPr>
+              <m:e>
+                <m:r>
+                  <w:rPr>
+                    <w:rFonts w:ascii="Cambria Math" w:hAnsi="Cambria Math"/>
+                  </w:rPr>
+                  <m:t>branch-name=</m:t>
+                </m:r>
+                <m:r>
+                  <w:rPr>
+                    <w:rFonts w:ascii="Cambria Math" w:hAnsi="Cambria Math"/>
+                  </w:rPr>
+                  <m:t>"</m:t>
+                </m:r>
+                <m:r>
+                  <m:rPr>
+                    <m:nor/>
+                  </m:rPr>
+                  <w:rPr>
+                    <w:rFonts w:ascii="Cambria Math" w:hAnsi="Cambria Math"/>
+                  </w:rPr>
+                  <m:t>Perryridge</m:t>
+                </m:r>
+                <m:r>
+                  <m:rPr>
+                    <m:nor/>
+                  </m:rPr>
+                  <w:rPr>
+                    <w:rFonts w:ascii="Cambria Math" w:hAnsi="Cambria Math"/>
+                  </w:rPr>
+                  <m:t>"</m:t>
+                </m:r>
+              </m:e>
+            </m:d>
           </m:sub>
         </m:sSub>
         <m:r>
           <w:rPr>
             <w:rFonts w:ascii="Cambria Math" w:hAnsi="Cambria Math"/>
           </w:rPr>
-          <m:t>L</m:t>
-        </m:r>
-        <m:r>
-          <w:rPr>
-            <w:rFonts w:ascii="Cambria Math" w:hAnsi="Cambria Math"/>
-          </w:rPr>
-          <m:t>oan</m:t>
+          <m:t>(loan)</m:t>
         </m:r>
       </m:oMath>
       <w:r>
@@ -1733,21 +1688,7 @@
         </w:numPr>
       </w:pPr>
       <w:r>
-        <w:t xml:space="preserve">Find the names of all customers who have a loan at the </w:t>
-      </w:r>
-      <w:proofErr w:type="spellStart"/>
-      <w:r>
-        <w:t>Perryridge</w:t>
-      </w:r>
-      <w:proofErr w:type="spellEnd"/>
-      <w:r>
-        <w:t xml:space="preserve"> branch, but no account at any</w:t>
-      </w:r>
-      <w:r>
-        <w:t xml:space="preserve"> </w:t>
-      </w:r>
-      <w:r>
-        <w:t>branch of the bank.</w:t>
+        <w:t>Find the names of all customers who have a loan at the Perryridge branch, but no account at any branch of the bank.</w:t>
       </w:r>
     </w:p>
     <w:p>
@@ -1811,306 +1752,7 @@
               <w:rPr>
                 <w:rFonts w:ascii="Cambria Math" w:hAnsi="Cambria Math"/>
               </w:rPr>
-              <m:t>Borrower⋈</m:t>
-            </m:r>
-            <m:sSub>
-              <m:sSubPr>
-                <m:ctrlPr>
-                  <w:rPr>
-                    <w:rFonts w:ascii="Cambria Math" w:hAnsi="Cambria Math"/>
-                    <w:i/>
-                  </w:rPr>
-                </m:ctrlPr>
-              </m:sSubPr>
-              <m:e>
-                <m:r>
-                  <w:rPr>
-                    <w:rFonts w:ascii="Cambria Math" w:hAnsi="Cambria Math"/>
-                  </w:rPr>
-                  <m:t>σ</m:t>
-                </m:r>
-              </m:e>
-              <m:sub>
-                <m:d>
-                  <m:dPr>
-                    <m:ctrlPr>
-                      <w:rPr>
-                        <w:rFonts w:ascii="Cambria Math" w:hAnsi="Cambria Math"/>
-                        <w:i/>
-                      </w:rPr>
-                    </m:ctrlPr>
-                  </m:dPr>
-                  <m:e>
-                    <m:r>
-                      <w:rPr>
-                        <w:rFonts w:ascii="Cambria Math" w:hAnsi="Cambria Math"/>
-                      </w:rPr>
-                      <m:t>branch-name=</m:t>
-                    </m:r>
-                    <m:r>
-                      <m:rPr>
-                        <m:nor/>
-                      </m:rPr>
-                      <w:rPr>
-                        <w:rFonts w:ascii="Cambria Math" w:hAnsi="Cambria Math"/>
-                      </w:rPr>
-                      <m:t>Perryridge</m:t>
-                    </m:r>
-                  </m:e>
-                </m:d>
-              </m:sub>
-            </m:sSub>
-            <m:r>
-              <w:rPr>
-                <w:rFonts w:ascii="Cambria Math" w:hAnsi="Cambria Math"/>
-              </w:rPr>
-              <m:t>Loan</m:t>
-            </m:r>
-          </m:e>
-        </m:d>
-        <m:r>
-          <w:rPr>
-            <w:rFonts w:ascii="Cambria Math" w:hAnsi="Cambria Math"/>
-          </w:rPr>
-          <m:t xml:space="preserve">- </m:t>
-        </m:r>
-        <m:sSub>
-          <m:sSubPr>
-            <m:ctrlPr>
-              <w:rPr>
-                <w:rFonts w:ascii="Cambria Math" w:hAnsi="Cambria Math"/>
-                <w:i/>
-              </w:rPr>
-            </m:ctrlPr>
-          </m:sSubPr>
-          <m:e>
-            <m:r>
-              <w:rPr>
-                <w:rFonts w:ascii="Cambria Math" w:hAnsi="Cambria Math"/>
-              </w:rPr>
-              <m:t>π</m:t>
-            </m:r>
-          </m:e>
-          <m:sub>
-            <m:d>
-              <m:dPr>
-                <m:ctrlPr>
-                  <w:rPr>
-                    <w:rFonts w:ascii="Cambria Math" w:hAnsi="Cambria Math"/>
-                    <w:i/>
-                  </w:rPr>
-                </m:ctrlPr>
-              </m:dPr>
-              <m:e>
-                <m:r>
-                  <w:rPr>
-                    <w:rFonts w:ascii="Cambria Math" w:hAnsi="Cambria Math"/>
-                  </w:rPr>
-                  <m:t>customer-name</m:t>
-                </m:r>
-              </m:e>
-            </m:d>
-          </m:sub>
-        </m:sSub>
-        <m:r>
-          <w:rPr>
-            <w:rFonts w:ascii="Cambria Math" w:hAnsi="Cambria Math"/>
-          </w:rPr>
-          <m:t>(Depositor)</m:t>
-        </m:r>
-      </m:oMath>
-    </w:p>
-    <w:p>
-      <w:pPr>
-        <w:pStyle w:val="ListParagraph"/>
-        <w:numPr>
-          <w:ilvl w:val="1"/>
-          <w:numId w:val="2"/>
-        </w:numPr>
-      </w:pPr>
-      <w:r>
-        <w:t>Results in:</w:t>
-      </w:r>
-    </w:p>
-    <w:tbl>
-      <w:tblPr>
-        <w:tblStyle w:val="TableGrid"/>
-        <w:tblW w:w="0" w:type="auto"/>
-        <w:tblInd w:w="360" w:type="dxa"/>
-        <w:tblLook w:val="04A0" w:firstRow="1" w:lastRow="0" w:firstColumn="1" w:lastColumn="0" w:noHBand="0" w:noVBand="1"/>
-      </w:tblPr>
-      <w:tblGrid>
-        <w:gridCol w:w="8990"/>
-      </w:tblGrid>
-      <w:tr>
-        <w:tc>
-          <w:tcPr>
-            <w:tcW w:w="8990" w:type="dxa"/>
-          </w:tcPr>
-          <w:p>
-            <w:pPr>
-              <w:pStyle w:val="ListParagraph"/>
-              <w:ind w:left="0"/>
-            </w:pPr>
-            <w:r>
-              <w:t>customer-name</w:t>
-            </w:r>
-          </w:p>
-        </w:tc>
-      </w:tr>
-      <w:tr>
-        <w:tc>
-          <w:tcPr>
-            <w:tcW w:w="8990" w:type="dxa"/>
-          </w:tcPr>
-          <w:p>
-            <w:pPr>
-              <w:pStyle w:val="ListParagraph"/>
-              <w:ind w:left="0"/>
-            </w:pPr>
-            <w:r>
-              <w:t>Adams</w:t>
-            </w:r>
-          </w:p>
-        </w:tc>
-      </w:tr>
-    </w:tbl>
-    <w:p>
-      <w:pPr>
-        <w:pStyle w:val="ListParagraph"/>
-        <w:ind w:left="360"/>
-      </w:pPr>
-    </w:p>
-    <w:p>
-      <w:pPr>
-        <w:pStyle w:val="ListParagraph"/>
-        <w:numPr>
-          <w:ilvl w:val="1"/>
-          <w:numId w:val="2"/>
-        </w:numPr>
-      </w:pPr>
-      <m:oMath>
-        <m:r>
-          <w:rPr>
-            <w:rFonts w:ascii="Cambria Math" w:hAnsi="Cambria Math"/>
-          </w:rPr>
-          <m:t xml:space="preserve">- </m:t>
-        </m:r>
-      </m:oMath>
-      <w:r>
-        <w:rPr>
-          <w:rFonts w:eastAsiaTheme="minorEastAsia"/>
-        </w:rPr>
-        <w:t>finds tuples in the first projection but not the second.</w:t>
-      </w:r>
-    </w:p>
-    <w:p>
-      <w:pPr>
-        <w:pStyle w:val="ListParagraph"/>
-        <w:ind w:left="360"/>
-      </w:pPr>
-    </w:p>
-    <w:p>
-      <w:pPr>
-        <w:pStyle w:val="ListParagraph"/>
-        <w:ind w:left="360"/>
-      </w:pPr>
-    </w:p>
-    <w:p>
-      <w:pPr>
-        <w:pStyle w:val="ListParagraph"/>
-        <w:numPr>
-          <w:ilvl w:val="0"/>
-          <w:numId w:val="2"/>
-        </w:numPr>
-      </w:pPr>
-      <w:r>
-        <w:lastRenderedPageBreak/>
-        <w:t xml:space="preserve">Find the names of all customers who have an account at the Downtown and </w:t>
-      </w:r>
-      <w:proofErr w:type="spellStart"/>
-      <w:r>
-        <w:t>Mianus</w:t>
-      </w:r>
-      <w:proofErr w:type="spellEnd"/>
-      <w:r>
-        <w:t xml:space="preserve"> branches.</w:t>
-      </w:r>
-    </w:p>
-    <w:p>
-      <w:pPr>
-        <w:pStyle w:val="ListParagraph"/>
-        <w:numPr>
-          <w:ilvl w:val="1"/>
-          <w:numId w:val="2"/>
-        </w:numPr>
-      </w:pPr>
-      <m:oMath>
-        <m:sSub>
-          <m:sSubPr>
-            <m:ctrlPr>
-              <w:rPr>
-                <w:rFonts w:ascii="Cambria Math" w:hAnsi="Cambria Math"/>
-                <w:i/>
-              </w:rPr>
-            </m:ctrlPr>
-          </m:sSubPr>
-          <m:e>
-            <m:r>
-              <w:rPr>
-                <w:rFonts w:ascii="Cambria Math" w:hAnsi="Cambria Math"/>
-              </w:rPr>
-              <m:t>π</m:t>
-            </m:r>
-          </m:e>
-          <m:sub>
-            <m:d>
-              <m:dPr>
-                <m:ctrlPr>
-                  <w:rPr>
-                    <w:rFonts w:ascii="Cambria Math" w:hAnsi="Cambria Math"/>
-                    <w:i/>
-                  </w:rPr>
-                </m:ctrlPr>
-              </m:dPr>
-              <m:e>
-                <m:r>
-                  <w:rPr>
-                    <w:rFonts w:ascii="Cambria Math" w:hAnsi="Cambria Math"/>
-                  </w:rPr>
-                  <m:t>customer-name</m:t>
-                </m:r>
-              </m:e>
-            </m:d>
-          </m:sub>
-        </m:sSub>
-        <m:r>
-          <w:rPr>
-            <w:rFonts w:ascii="Cambria Math" w:hAnsi="Cambria Math"/>
-          </w:rPr>
-          <m:t>(</m:t>
-        </m:r>
-        <m:d>
-          <m:dPr>
-            <m:ctrlPr>
-              <w:rPr>
-                <w:rFonts w:ascii="Cambria Math" w:hAnsi="Cambria Math"/>
-                <w:i/>
-              </w:rPr>
-            </m:ctrlPr>
-          </m:dPr>
-          <m:e>
-            <m:r>
-              <w:rPr>
-                <w:rFonts w:ascii="Cambria Math" w:hAnsi="Cambria Math"/>
-              </w:rPr>
-              <m:t>Depositor</m:t>
-            </m:r>
-            <m:r>
-              <w:rPr>
-                <w:rFonts w:ascii="Cambria Math" w:hAnsi="Cambria Math"/>
-              </w:rPr>
-              <m:t>⋈</m:t>
+              <m:t>borrower⋈</m:t>
             </m:r>
             <m:sSub>
               <m:sSubPr>
@@ -2159,6 +1801,299 @@
                       <w:rPr>
                         <w:rFonts w:ascii="Cambria Math" w:hAnsi="Cambria Math"/>
                       </w:rPr>
+                      <m:t>Perryridge</m:t>
+                    </m:r>
+                    <m:r>
+                      <m:rPr>
+                        <m:nor/>
+                      </m:rPr>
+                      <w:rPr>
+                        <w:rFonts w:ascii="Cambria Math" w:hAnsi="Cambria Math"/>
+                      </w:rPr>
+                      <m:t>"</m:t>
+                    </m:r>
+                  </m:e>
+                </m:d>
+              </m:sub>
+            </m:sSub>
+            <m:r>
+              <w:rPr>
+                <w:rFonts w:ascii="Cambria Math" w:hAnsi="Cambria Math"/>
+              </w:rPr>
+              <m:t>(loan)</m:t>
+            </m:r>
+          </m:e>
+        </m:d>
+        <m:r>
+          <w:rPr>
+            <w:rFonts w:ascii="Cambria Math" w:hAnsi="Cambria Math"/>
+          </w:rPr>
+          <m:t xml:space="preserve">- </m:t>
+        </m:r>
+        <m:sSub>
+          <m:sSubPr>
+            <m:ctrlPr>
+              <w:rPr>
+                <w:rFonts w:ascii="Cambria Math" w:hAnsi="Cambria Math"/>
+                <w:i/>
+              </w:rPr>
+            </m:ctrlPr>
+          </m:sSubPr>
+          <m:e>
+            <m:r>
+              <w:rPr>
+                <w:rFonts w:ascii="Cambria Math" w:hAnsi="Cambria Math"/>
+              </w:rPr>
+              <m:t>π</m:t>
+            </m:r>
+          </m:e>
+          <m:sub>
+            <m:d>
+              <m:dPr>
+                <m:ctrlPr>
+                  <w:rPr>
+                    <w:rFonts w:ascii="Cambria Math" w:hAnsi="Cambria Math"/>
+                    <w:i/>
+                  </w:rPr>
+                </m:ctrlPr>
+              </m:dPr>
+              <m:e>
+                <m:r>
+                  <w:rPr>
+                    <w:rFonts w:ascii="Cambria Math" w:hAnsi="Cambria Math"/>
+                  </w:rPr>
+                  <m:t>customer-name</m:t>
+                </m:r>
+              </m:e>
+            </m:d>
+          </m:sub>
+        </m:sSub>
+        <m:r>
+          <w:rPr>
+            <w:rFonts w:ascii="Cambria Math" w:hAnsi="Cambria Math"/>
+          </w:rPr>
+          <m:t>(depositor)</m:t>
+        </m:r>
+      </m:oMath>
+    </w:p>
+    <w:p>
+      <w:pPr>
+        <w:pStyle w:val="ListParagraph"/>
+        <w:numPr>
+          <w:ilvl w:val="1"/>
+          <w:numId w:val="2"/>
+        </w:numPr>
+      </w:pPr>
+      <w:r>
+        <w:t>Results in:</w:t>
+      </w:r>
+    </w:p>
+    <w:tbl>
+      <w:tblPr>
+        <w:tblStyle w:val="TableGrid"/>
+        <w:tblW w:w="0" w:type="auto"/>
+        <w:tblInd w:w="360" w:type="dxa"/>
+        <w:tblLook w:val="04A0" w:firstRow="1" w:lastRow="0" w:firstColumn="1" w:lastColumn="0" w:noHBand="0" w:noVBand="1"/>
+      </w:tblPr>
+      <w:tblGrid>
+        <w:gridCol w:w="8990"/>
+      </w:tblGrid>
+      <w:tr>
+        <w:tc>
+          <w:tcPr>
+            <w:tcW w:w="8990" w:type="dxa"/>
+          </w:tcPr>
+          <w:p>
+            <w:pPr>
+              <w:pStyle w:val="ListParagraph"/>
+              <w:ind w:left="0"/>
+            </w:pPr>
+            <w:r>
+              <w:t>customer-name</w:t>
+            </w:r>
+          </w:p>
+        </w:tc>
+      </w:tr>
+      <w:tr>
+        <w:tc>
+          <w:tcPr>
+            <w:tcW w:w="8990" w:type="dxa"/>
+          </w:tcPr>
+          <w:p>
+            <w:pPr>
+              <w:pStyle w:val="ListParagraph"/>
+              <w:ind w:left="0"/>
+            </w:pPr>
+            <w:r>
+              <w:t>Adams</w:t>
+            </w:r>
+          </w:p>
+        </w:tc>
+      </w:tr>
+    </w:tbl>
+    <w:p>
+      <w:pPr>
+        <w:pStyle w:val="ListParagraph"/>
+        <w:ind w:left="360"/>
+      </w:pPr>
+    </w:p>
+    <w:p>
+      <w:pPr>
+        <w:pStyle w:val="ListParagraph"/>
+        <w:numPr>
+          <w:ilvl w:val="1"/>
+          <w:numId w:val="2"/>
+        </w:numPr>
+      </w:pPr>
+      <m:oMath>
+        <m:r>
+          <w:rPr>
+            <w:rFonts w:ascii="Cambria Math" w:hAnsi="Cambria Math"/>
+          </w:rPr>
+          <m:t xml:space="preserve">- </m:t>
+        </m:r>
+      </m:oMath>
+      <w:r>
+        <w:rPr>
+          <w:rFonts w:eastAsiaTheme="minorEastAsia"/>
+        </w:rPr>
+        <w:t>finds tuples in the first projection but not the second.</w:t>
+      </w:r>
+    </w:p>
+    <w:p>
+      <w:pPr>
+        <w:pStyle w:val="ListParagraph"/>
+        <w:ind w:left="360"/>
+      </w:pPr>
+    </w:p>
+    <w:p>
+      <w:pPr>
+        <w:pStyle w:val="ListParagraph"/>
+        <w:ind w:left="360"/>
+      </w:pPr>
+    </w:p>
+    <w:p>
+      <w:pPr>
+        <w:pStyle w:val="ListParagraph"/>
+        <w:numPr>
+          <w:ilvl w:val="0"/>
+          <w:numId w:val="2"/>
+        </w:numPr>
+      </w:pPr>
+      <w:r>
+        <w:t>Find the names of all customers who have an account at the Downtown and Mianus branches.</w:t>
+      </w:r>
+    </w:p>
+    <w:p>
+      <w:pPr>
+        <w:pStyle w:val="ListParagraph"/>
+        <w:numPr>
+          <w:ilvl w:val="1"/>
+          <w:numId w:val="2"/>
+        </w:numPr>
+      </w:pPr>
+      <m:oMath>
+        <m:sSub>
+          <m:sSubPr>
+            <m:ctrlPr>
+              <w:rPr>
+                <w:rFonts w:ascii="Cambria Math" w:hAnsi="Cambria Math"/>
+                <w:i/>
+              </w:rPr>
+            </m:ctrlPr>
+          </m:sSubPr>
+          <m:e>
+            <m:r>
+              <w:rPr>
+                <w:rFonts w:ascii="Cambria Math" w:hAnsi="Cambria Math"/>
+              </w:rPr>
+              <m:t>π</m:t>
+            </m:r>
+          </m:e>
+          <m:sub>
+            <m:d>
+              <m:dPr>
+                <m:ctrlPr>
+                  <w:rPr>
+                    <w:rFonts w:ascii="Cambria Math" w:hAnsi="Cambria Math"/>
+                    <w:i/>
+                  </w:rPr>
+                </m:ctrlPr>
+              </m:dPr>
+              <m:e>
+                <m:r>
+                  <w:rPr>
+                    <w:rFonts w:ascii="Cambria Math" w:hAnsi="Cambria Math"/>
+                  </w:rPr>
+                  <m:t>customer-name</m:t>
+                </m:r>
+              </m:e>
+            </m:d>
+          </m:sub>
+        </m:sSub>
+        <m:r>
+          <w:rPr>
+            <w:rFonts w:ascii="Cambria Math" w:hAnsi="Cambria Math"/>
+          </w:rPr>
+          <m:t>(</m:t>
+        </m:r>
+        <m:d>
+          <m:dPr>
+            <m:ctrlPr>
+              <w:rPr>
+                <w:rFonts w:ascii="Cambria Math" w:hAnsi="Cambria Math"/>
+                <w:i/>
+              </w:rPr>
+            </m:ctrlPr>
+          </m:dPr>
+          <m:e>
+            <m:r>
+              <w:rPr>
+                <w:rFonts w:ascii="Cambria Math" w:hAnsi="Cambria Math"/>
+              </w:rPr>
+              <m:t>depositor⋈</m:t>
+            </m:r>
+            <m:sSub>
+              <m:sSubPr>
+                <m:ctrlPr>
+                  <w:rPr>
+                    <w:rFonts w:ascii="Cambria Math" w:hAnsi="Cambria Math"/>
+                    <w:i/>
+                  </w:rPr>
+                </m:ctrlPr>
+              </m:sSubPr>
+              <m:e>
+                <m:r>
+                  <w:rPr>
+                    <w:rFonts w:ascii="Cambria Math" w:hAnsi="Cambria Math"/>
+                  </w:rPr>
+                  <m:t>σ</m:t>
+                </m:r>
+              </m:e>
+              <m:sub>
+                <m:d>
+                  <m:dPr>
+                    <m:ctrlPr>
+                      <w:rPr>
+                        <w:rFonts w:ascii="Cambria Math" w:hAnsi="Cambria Math"/>
+                        <w:i/>
+                      </w:rPr>
+                    </m:ctrlPr>
+                  </m:dPr>
+                  <m:e>
+                    <m:r>
+                      <w:rPr>
+                        <w:rFonts w:ascii="Cambria Math" w:hAnsi="Cambria Math"/>
+                      </w:rPr>
+                      <m:t>branch-name="</m:t>
+                    </m:r>
+                    <m:r>
+                      <m:rPr>
+                        <m:nor/>
+                      </m:rPr>
+                      <w:rPr>
+                        <w:rFonts w:ascii="Cambria Math" w:hAnsi="Cambria Math"/>
+                      </w:rPr>
                       <m:t>Downtown"</m:t>
                     </m:r>
                   </m:e>
@@ -2169,7 +2104,7 @@
               <w:rPr>
                 <w:rFonts w:ascii="Cambria Math" w:hAnsi="Cambria Math"/>
               </w:rPr>
-              <m:t>Account</m:t>
+              <m:t>(account)</m:t>
             </m:r>
           </m:e>
         </m:d>
@@ -2193,13 +2128,7 @@
               <w:rPr>
                 <w:rFonts w:ascii="Cambria Math" w:hAnsi="Cambria Math"/>
               </w:rPr>
-              <m:t>Depositor</m:t>
-            </m:r>
-            <m:r>
-              <w:rPr>
-                <w:rFonts w:ascii="Cambria Math" w:hAnsi="Cambria Math"/>
-              </w:rPr>
-              <m:t>⋈</m:t>
+              <m:t>depositor⋈</m:t>
             </m:r>
             <m:sSub>
               <m:sSubPr>
@@ -2252,7 +2181,7 @@
               <w:rPr>
                 <w:rFonts w:ascii="Cambria Math" w:hAnsi="Cambria Math"/>
               </w:rPr>
-              <m:t>Account</m:t>
+              <m:t>(account)</m:t>
             </m:r>
           </m:e>
         </m:d>
@@ -2339,7 +2268,7 @@
           <w:rPr>
             <w:rFonts w:ascii="Cambria Math" w:hAnsi="Cambria Math"/>
           </w:rPr>
-          <m:t>(Branch)</m:t>
+          <m:t>(branch)</m:t>
         </m:r>
       </m:oMath>
     </w:p>
@@ -2476,23 +2405,26 @@
           <w:rPr>
             <w:rFonts w:ascii="Cambria Math" w:hAnsi="Cambria Math"/>
           </w:rPr>
-          <m:t xml:space="preserve">( </m:t>
+          <m:t>(</m:t>
         </m:r>
         <m:sSub>
           <m:sSubPr>
             <m:ctrlPr>
               <w:rPr>
                 <w:rFonts w:ascii="Cambria Math" w:hAnsi="Cambria Math"/>
-                <w:i/>
+                <w:iCs/>
               </w:rPr>
             </m:ctrlPr>
           </m:sSubPr>
           <m:e>
             <m:r>
-              <w:rPr>
-                <w:rFonts w:ascii="Cambria Math" w:hAnsi="Cambria Math"/>
-              </w:rPr>
-              <m:t>Borrower⋈π</m:t>
+              <m:rPr>
+                <m:sty m:val="p"/>
+              </m:rPr>
+              <w:rPr>
+                <w:rFonts w:ascii="Cambria Math" w:hAnsi="Cambria Math"/>
+              </w:rPr>
+              <m:t>borrower⋈π</m:t>
             </m:r>
           </m:e>
           <m:sub>
@@ -2501,12 +2433,15 @@
                 <m:ctrlPr>
                   <w:rPr>
                     <w:rFonts w:ascii="Cambria Math" w:hAnsi="Cambria Math"/>
-                    <w:i/>
+                    <w:iCs/>
                   </w:rPr>
                 </m:ctrlPr>
               </m:dPr>
               <m:e>
                 <m:r>
+                  <m:rPr>
+                    <m:sty m:val="p"/>
+                  </m:rPr>
                   <w:rPr>
                     <w:rFonts w:ascii="Cambria Math" w:hAnsi="Cambria Math"/>
                   </w:rPr>
@@ -2521,16 +2456,19 @@
             <m:ctrlPr>
               <w:rPr>
                 <w:rFonts w:ascii="Cambria Math" w:hAnsi="Cambria Math"/>
-                <w:i/>
+                <w:iCs/>
               </w:rPr>
             </m:ctrlPr>
           </m:dPr>
           <m:e>
             <m:r>
-              <w:rPr>
-                <w:rFonts w:ascii="Cambria Math" w:hAnsi="Cambria Math"/>
-              </w:rPr>
-              <m:t>Loan</m:t>
+              <m:rPr>
+                <m:sty m:val="p"/>
+              </m:rPr>
+              <w:rPr>
+                <w:rFonts w:ascii="Cambria Math" w:hAnsi="Cambria Math"/>
+              </w:rPr>
+              <m:t>loan</m:t>
             </m:r>
           </m:e>
         </m:d>
@@ -2698,7 +2636,7 @@
               <w:rPr>
                 <w:rFonts w:ascii="Cambria Math" w:hAnsi="Cambria Math"/>
               </w:rPr>
-              <m:t>Depositor⋈Account</m:t>
+              <m:t>depositor⋈account</m:t>
             </m:r>
           </m:e>
         </m:d>
@@ -2801,6 +2739,12 @@
                           <m:t>branch-city=</m:t>
                         </m:r>
                         <m:r>
+                          <w:rPr>
+                            <w:rFonts w:ascii="Cambria Math" w:hAnsi="Cambria Math"/>
+                          </w:rPr>
+                          <m:t>"</m:t>
+                        </m:r>
+                        <m:r>
                           <m:rPr>
                             <m:nor/>
                           </m:rPr>
@@ -2809,6 +2753,15 @@
                           </w:rPr>
                           <m:t>Brooklyn</m:t>
                         </m:r>
+                        <m:r>
+                          <m:rPr>
+                            <m:nor/>
+                          </m:rPr>
+                          <w:rPr>
+                            <w:rFonts w:ascii="Cambria Math" w:hAnsi="Cambria Math"/>
+                          </w:rPr>
+                          <m:t>"</m:t>
+                        </m:r>
                       </m:e>
                     </m:d>
                   </m:sub>
@@ -2817,7 +2770,7 @@
                   <w:rPr>
                     <w:rFonts w:ascii="Cambria Math" w:hAnsi="Cambria Math"/>
                   </w:rPr>
-                  <m:t>Branch</m:t>
+                  <m:t>branch</m:t>
                 </m:r>
               </m:e>
             </m:d>

</xml_diff>